<commit_message>
Week 7 special collection visit
</commit_message>
<xml_diff>
--- a/project_journal.docx
+++ b/project_journal.docx
@@ -288,13 +288,37 @@
               <w:t>&amp;</w:t>
             </w:r>
             <w:r>
-              <w:t xml:space="preserve"> work</w:t>
+              <w:t xml:space="preserve"> </w:t>
+            </w:r>
+            <w:proofErr w:type="spellStart"/>
+            <w:r>
+              <w:t>work</w:t>
             </w:r>
             <w:r>
               <w:t>e</w:t>
             </w:r>
             <w:r>
-              <w:t>s of the famous Monsieur Sanson, and other eminent travellers and authors. To which are added the commodities, coynes, weights, and measures ... also a treatise of travel and another of trafick, wherein the matter of trade is briefly handled / by Richard Blome gent</w:t>
+              <w:t>s</w:t>
+            </w:r>
+            <w:proofErr w:type="spellEnd"/>
+            <w:r>
+              <w:t xml:space="preserve"> of the famous Monsieur Sanson, and other eminent travellers and authors. To which are added the commodities, </w:t>
+            </w:r>
+            <w:proofErr w:type="spellStart"/>
+            <w:r>
+              <w:t>coynes</w:t>
+            </w:r>
+            <w:proofErr w:type="spellEnd"/>
+            <w:r>
+              <w:t xml:space="preserve">, weights, and measures ... also a treatise of travel and another of </w:t>
+            </w:r>
+            <w:proofErr w:type="spellStart"/>
+            <w:r>
+              <w:t>trafick</w:t>
+            </w:r>
+            <w:proofErr w:type="spellEnd"/>
+            <w:r>
+              <w:t>, wherein the matter of trade is briefly handled / by Richard Blome gent</w:t>
             </w:r>
           </w:p>
           <w:p>
@@ -323,7 +347,15 @@
               <w:pStyle w:val="NormalWeb"/>
             </w:pPr>
             <w:r>
-              <w:t>The text you're referring to, "A geographical description of the four parts of the world," by Richard Blome, is a historical work that provides a geographical overview of the world during the time it was written. Richard Blome was an English cartographer and publisher who lived in the 17th century. The work is likely a compilation of information from various sources, including the notes and works of Monsieur Sanson and other travelers and authors of the time.</w:t>
+              <w:t xml:space="preserve">The text you're referring to, "A geographical description of the four parts of the world," by Richard Blome, is a historical work that provides a geographical overview of the world during the time it was written. Richard Blome was an English cartographer and publisher who lived in the 17th century. The work is likely a compilation of information from various sources, including the notes and works of Monsieur Sanson and other </w:t>
+            </w:r>
+            <w:proofErr w:type="spellStart"/>
+            <w:r>
+              <w:t>travelers</w:t>
+            </w:r>
+            <w:proofErr w:type="spellEnd"/>
+            <w:r>
+              <w:t xml:space="preserve"> and authors of the time.</w:t>
             </w:r>
           </w:p>
           <w:p>
@@ -458,7 +490,15 @@
               <w:t>Travel and Trade:</w:t>
             </w:r>
             <w:r>
-              <w:t xml:space="preserve"> Practical advice and insights for travelers and merchants, including tips for safe travel and successful trade.</w:t>
+              <w:t xml:space="preserve"> Practical advice and insights for </w:t>
+            </w:r>
+            <w:proofErr w:type="spellStart"/>
+            <w:r>
+              <w:t>travelers</w:t>
+            </w:r>
+            <w:proofErr w:type="spellEnd"/>
+            <w:r>
+              <w:t xml:space="preserve"> and merchants, including tips for safe travel and successful trade.</w:t>
             </w:r>
           </w:p>
           <w:p>
@@ -928,7 +968,25 @@
                 <w:sz w:val="24"/>
                 <w:szCs w:val="24"/>
               </w:rPr>
-              <w:t>By connecting the historical atlas to present-day themes, you create a narrative that highlights the enduring impact of maritime exploration and invites the audience to consider how our modern world is shaped by the endeavors of those who navigated the seas centuries ago.</w:t>
+              <w:t xml:space="preserve">By connecting the historical atlas to present-day themes, you create a narrative that highlights the enduring impact of maritime exploration and invites the audience to consider how our modern world is shaped by the </w:t>
+            </w:r>
+            <w:proofErr w:type="spellStart"/>
+            <w:r>
+              <w:rPr>
+                <w:rFonts w:ascii="Times New Roman" w:eastAsia="Times New Roman" w:hAnsi="Times New Roman" w:cs="Times New Roman"/>
+                <w:sz w:val="24"/>
+                <w:szCs w:val="24"/>
+              </w:rPr>
+              <w:t>endeavors</w:t>
+            </w:r>
+            <w:proofErr w:type="spellEnd"/>
+            <w:r>
+              <w:rPr>
+                <w:rFonts w:ascii="Times New Roman" w:eastAsia="Times New Roman" w:hAnsi="Times New Roman" w:cs="Times New Roman"/>
+                <w:sz w:val="24"/>
+                <w:szCs w:val="24"/>
+              </w:rPr>
+              <w:t xml:space="preserve"> of those who navigated the seas centuries ago.</w:t>
             </w:r>
           </w:p>
           <w:p>
@@ -2119,7 +2177,21 @@
               <w:rPr>
                 <w:color w:val="5F6368"/>
               </w:rPr>
-              <w:t>Generate using artbreeder with the prompts – 17</w:t>
+              <w:t xml:space="preserve">Generate using </w:t>
+            </w:r>
+            <w:proofErr w:type="spellStart"/>
+            <w:r>
+              <w:rPr>
+                <w:color w:val="5F6368"/>
+              </w:rPr>
+              <w:t>artbreeder</w:t>
+            </w:r>
+            <w:proofErr w:type="spellEnd"/>
+            <w:r>
+              <w:rPr>
+                <w:color w:val="5F6368"/>
+              </w:rPr>
+              <w:t xml:space="preserve"> with the prompts – 17</w:t>
             </w:r>
             <w:r>
               <w:rPr>
@@ -2594,7 +2666,21 @@
               <w:rPr>
                 <w:color w:val="5F6368"/>
               </w:rPr>
-              <w:t xml:space="preserve">World is better than ever. Celebrate progess of shipping/trade while highlighting there’s still room for improvement. </w:t>
+              <w:t xml:space="preserve">World is better than ever. Celebrate </w:t>
+            </w:r>
+            <w:proofErr w:type="spellStart"/>
+            <w:r>
+              <w:rPr>
+                <w:color w:val="5F6368"/>
+              </w:rPr>
+              <w:t>progess</w:t>
+            </w:r>
+            <w:proofErr w:type="spellEnd"/>
+            <w:r>
+              <w:rPr>
+                <w:color w:val="5F6368"/>
+              </w:rPr>
+              <w:t xml:space="preserve"> of shipping/trade while highlighting there’s still room for improvement. </w:t>
             </w:r>
             <w:r>
               <w:rPr>
@@ -2931,11 +3017,19 @@
               </w:rPr>
               <w:t xml:space="preserve"> models, neural style transfer, transformers, stable diffusion, RNN, LLM, latent space, </w:t>
             </w:r>
-            <w:r>
-              <w:rPr>
-                <w:color w:val="5F6368"/>
-              </w:rPr>
-              <w:t>llamafile and Teachable Machines</w:t>
+            <w:proofErr w:type="spellStart"/>
+            <w:r>
+              <w:rPr>
+                <w:color w:val="5F6368"/>
+              </w:rPr>
+              <w:t>llamafile</w:t>
+            </w:r>
+            <w:proofErr w:type="spellEnd"/>
+            <w:r>
+              <w:rPr>
+                <w:color w:val="5F6368"/>
+              </w:rPr>
+              <w:t xml:space="preserve"> and Teachable Machines</w:t>
             </w:r>
           </w:p>
         </w:tc>
@@ -3082,6 +3176,12 @@
               </w:rPr>
               <w:t xml:space="preserve"> </w:t>
             </w:r>
+            <w:r>
+              <w:rPr>
+                <w:color w:val="5F6368"/>
+              </w:rPr>
+              <w:t>14/2/24</w:t>
+            </w:r>
           </w:p>
         </w:tc>
         <w:tc>
@@ -3109,6 +3209,13 @@
                 <w:color w:val="5F6368"/>
               </w:rPr>
               <w:t>Course/topic:</w:t>
+            </w:r>
+            <w:r>
+              <w:rPr>
+                <w:b/>
+                <w:color w:val="5F6368"/>
+              </w:rPr>
+              <w:t xml:space="preserve"> Presentation</w:t>
             </w:r>
           </w:p>
         </w:tc>
@@ -3165,6 +3272,27 @@
                 <w:color w:val="5F6368"/>
               </w:rPr>
             </w:pPr>
+            <w:r>
+              <w:rPr>
+                <w:color w:val="5F6368"/>
+              </w:rPr>
+              <w:t>Completed PowerPoint for presentation. Found article for reference.</w:t>
+            </w:r>
+          </w:p>
+          <w:p>
+            <w:pPr>
+              <w:widowControl w:val="0"/>
+              <w:spacing w:line="240" w:lineRule="auto"/>
+              <w:rPr>
+                <w:color w:val="5F6368"/>
+              </w:rPr>
+            </w:pPr>
+            <w:r>
+              <w:rPr>
+                <w:color w:val="5F6368"/>
+              </w:rPr>
+              <w:t>https://www.imf.org/en/Publications/fandd/issues/2023/06/growing-threats-to-global-trade-goldberg-reed</w:t>
+            </w:r>
           </w:p>
         </w:tc>
       </w:tr>
@@ -3267,6 +3395,60 @@
               <w:right w:w="100" w:type="dxa"/>
             </w:tcMar>
           </w:tcPr>
+          <w:p>
+            <w:pPr>
+              <w:widowControl w:val="0"/>
+              <w:spacing w:line="240" w:lineRule="auto"/>
+              <w:rPr>
+                <w:color w:val="5F6368"/>
+              </w:rPr>
+            </w:pPr>
+          </w:p>
+          <w:p>
+            <w:pPr>
+              <w:widowControl w:val="0"/>
+              <w:spacing w:line="240" w:lineRule="auto"/>
+              <w:rPr>
+                <w:color w:val="5F6368"/>
+              </w:rPr>
+            </w:pPr>
+          </w:p>
+          <w:p>
+            <w:pPr>
+              <w:widowControl w:val="0"/>
+              <w:spacing w:line="240" w:lineRule="auto"/>
+              <w:rPr>
+                <w:color w:val="5F6368"/>
+              </w:rPr>
+            </w:pPr>
+          </w:p>
+          <w:p>
+            <w:pPr>
+              <w:widowControl w:val="0"/>
+              <w:spacing w:line="240" w:lineRule="auto"/>
+              <w:rPr>
+                <w:color w:val="5F6368"/>
+              </w:rPr>
+            </w:pPr>
+          </w:p>
+          <w:p>
+            <w:pPr>
+              <w:widowControl w:val="0"/>
+              <w:spacing w:line="240" w:lineRule="auto"/>
+              <w:rPr>
+                <w:color w:val="5F6368"/>
+              </w:rPr>
+            </w:pPr>
+          </w:p>
+          <w:p>
+            <w:pPr>
+              <w:widowControl w:val="0"/>
+              <w:spacing w:line="240" w:lineRule="auto"/>
+              <w:rPr>
+                <w:color w:val="5F6368"/>
+              </w:rPr>
+            </w:pPr>
+          </w:p>
           <w:p>
             <w:pPr>
               <w:widowControl w:val="0"/>
@@ -3357,6 +3539,7 @@
                 <w:b/>
                 <w:color w:val="5F6368"/>
               </w:rPr>
+              <w:lastRenderedPageBreak/>
               <w:t>Date:</w:t>
             </w:r>
             <w:r>
@@ -3365,6 +3548,12 @@
               </w:rPr>
               <w:t xml:space="preserve"> </w:t>
             </w:r>
+            <w:r>
+              <w:rPr>
+                <w:color w:val="5F6368"/>
+              </w:rPr>
+              <w:t>20/2/24</w:t>
+            </w:r>
           </w:p>
         </w:tc>
         <w:tc>
@@ -3392,6 +3581,13 @@
                 <w:color w:val="5F6368"/>
               </w:rPr>
               <w:t>Course/topic:</w:t>
+            </w:r>
+            <w:r>
+              <w:rPr>
+                <w:b/>
+                <w:color w:val="5F6368"/>
+              </w:rPr>
+              <w:t xml:space="preserve"> Visited object</w:t>
             </w:r>
           </w:p>
         </w:tc>
@@ -3425,7 +3621,6 @@
                 <w:b/>
                 <w:color w:val="5F6368"/>
               </w:rPr>
-              <w:lastRenderedPageBreak/>
               <w:t>Prompt:</w:t>
             </w:r>
           </w:p>
@@ -3449,6 +3644,12 @@
                 <w:color w:val="5F6368"/>
               </w:rPr>
             </w:pPr>
+            <w:r>
+              <w:rPr>
+                <w:color w:val="5F6368"/>
+              </w:rPr>
+              <w:t>Handled atlas. Took pictures of multiple maps and the invoices used to repair them.</w:t>
+            </w:r>
           </w:p>
         </w:tc>
       </w:tr>
@@ -3504,6 +3705,24 @@
                 <w:color w:val="5F6368"/>
               </w:rPr>
             </w:pPr>
+            <w:r>
+              <w:rPr>
+                <w:color w:val="5F6368"/>
+              </w:rPr>
+              <w:t xml:space="preserve">Would be interesting to be able to map shipping routes on to the maps, and how they have changed over time. Scottish mariner that used this copy of the atlas imported tobacco from Antigua. Also sailed from Glasgow south </w:t>
+            </w:r>
+            <w:r>
+              <w:rPr>
+                <w:color w:val="5F6368"/>
+              </w:rPr>
+              <w:t>a</w:t>
+            </w:r>
+            <w:r>
+              <w:rPr>
+                <w:color w:val="5F6368"/>
+              </w:rPr>
+              <w:t>round Spain/Portugal and to Sicily.</w:t>
+            </w:r>
           </w:p>
         </w:tc>
       </w:tr>
@@ -3992,6 +4211,7 @@
                 <w:b/>
                 <w:color w:val="5F6368"/>
               </w:rPr>
+              <w:lastRenderedPageBreak/>
               <w:t>Prompt:</w:t>
             </w:r>
           </w:p>
@@ -4047,7 +4267,6 @@
                 <w:b/>
                 <w:color w:val="5F6368"/>
               </w:rPr>
-              <w:lastRenderedPageBreak/>
               <w:t>Journal Entry:</w:t>
             </w:r>
           </w:p>

</xml_diff>